<commit_message>
Added buttons to the Admin page, updated the documentation.
</commit_message>
<xml_diff>
--- a/Documents/Docs/P2556958-Ethics Form.docx
+++ b/Documents/Docs/P2556958-Ethics Form.docx
@@ -665,7 +665,27 @@
           <w:sz w:val="18"/>
           <w:szCs w:val="18"/>
         </w:rPr>
-        <w:t>he research is with vulnerable people who may not understand the research and their role (eg children, hospital patients, people with mental health issues, subordinates in power relationships</w:t>
+        <w:t>he research is with vulnerable people who may not understand the research and their role (</w:t>
+      </w:r>
+      <w:proofErr w:type="spellStart"/>
+      <w:r>
+        <w:rPr>
+          <w:rFonts w:ascii="Arial" w:hAnsi="Arial" w:cs="Arial"/>
+          <w:color w:val="000000"/>
+          <w:sz w:val="18"/>
+          <w:szCs w:val="18"/>
+        </w:rPr>
+        <w:t>eg</w:t>
+      </w:r>
+      <w:proofErr w:type="spellEnd"/>
+      <w:r>
+        <w:rPr>
+          <w:rFonts w:ascii="Arial" w:hAnsi="Arial" w:cs="Arial"/>
+          <w:color w:val="000000"/>
+          <w:sz w:val="18"/>
+          <w:szCs w:val="18"/>
+        </w:rPr>
+        <w:t xml:space="preserve"> children, hospital patients, people with mental health issues, subordinates in power relationships</w:t>
       </w:r>
       <w:r>
         <w:rPr>
@@ -1793,7 +1813,7 @@
                 <w:sz w:val="18"/>
                 <w:szCs w:val="18"/>
               </w:rPr>
-              <w:t>An Exclusive website for ‘Damao Jetty’ take-away Restaurant</w:t>
+              <w:t>An Exclusive website for ‘Damao Jetty’ takeaway Restaurant</w:t>
             </w:r>
           </w:p>
           <w:p>
@@ -2459,7 +2479,25 @@
                 <w:color w:val="000000"/>
                 <w:szCs w:val="18"/>
               </w:rPr>
-              <w:t>Are there additional factors that could give rise to ethical concerns eg communication difficulties?</w:t>
+              <w:t xml:space="preserve">Are there additional factors that could give rise to ethical concerns </w:t>
+            </w:r>
+            <w:proofErr w:type="spellStart"/>
+            <w:r>
+              <w:rPr>
+                <w:b/>
+                <w:color w:val="000000"/>
+                <w:szCs w:val="18"/>
+              </w:rPr>
+              <w:t>eg</w:t>
+            </w:r>
+            <w:proofErr w:type="spellEnd"/>
+            <w:r>
+              <w:rPr>
+                <w:b/>
+                <w:color w:val="000000"/>
+                <w:szCs w:val="18"/>
+              </w:rPr>
+              <w:t xml:space="preserve"> communication difficulties?</w:t>
             </w:r>
           </w:p>
         </w:tc>
@@ -3911,16 +3949,26 @@
                 <w:color w:val="000000"/>
                 <w:szCs w:val="18"/>
               </w:rPr>
-              <w:t xml:space="preserve"> ( </w:t>
-            </w:r>
+              <w:t xml:space="preserve"> </w:t>
+            </w:r>
+            <w:proofErr w:type="gramStart"/>
             <w:r>
               <w:rPr>
                 <w:i/>
                 <w:color w:val="000000"/>
                 <w:szCs w:val="18"/>
               </w:rPr>
+              <w:t xml:space="preserve">( </w:t>
+            </w:r>
+            <w:r>
+              <w:rPr>
+                <w:i/>
+                <w:color w:val="000000"/>
+                <w:szCs w:val="18"/>
+              </w:rPr>
               <w:t>1</w:t>
             </w:r>
+            <w:proofErr w:type="gramEnd"/>
             <w:r>
               <w:rPr>
                 <w:i/>
@@ -4370,8 +4418,18 @@
                 <w:color w:val="000000"/>
                 <w:szCs w:val="18"/>
               </w:rPr>
-              <w:t>Outcome [circle number] ( 1</w:t>
-            </w:r>
+              <w:t xml:space="preserve">Outcome [circle number] </w:t>
+            </w:r>
+            <w:proofErr w:type="gramStart"/>
+            <w:r>
+              <w:rPr>
+                <w:i/>
+                <w:color w:val="000000"/>
+                <w:szCs w:val="18"/>
+              </w:rPr>
+              <w:t>( 1</w:t>
+            </w:r>
+            <w:proofErr w:type="gramEnd"/>
             <w:r>
               <w:rPr>
                 <w:i/>

</xml_diff>